<commit_message>
se agregan documentos del cliente
</commit_message>
<xml_diff>
--- a/documentacion/desarrollo/ARQUITECTUTA.docx
+++ b/documentacion/desarrollo/ARQUITECTUTA.docx
@@ -6,9 +6,12 @@
       <w:pPr>
         <w:jc w:val="both"/>
         <w:rPr>
-          <w:rFonts w:ascii="Arial" w:hAnsi="Arial" w:cs="Arial"/>
+          <w:rFonts w:ascii="Arial" w:eastAsia="Times New Roman" w:hAnsi="Arial" w:cs="Arial"/>
+          <w:color w:val="000000"/>
           <w:sz w:val="24"/>
           <w:szCs w:val="24"/>
+          <w:u w:val="single"/>
+          <w:lang w:eastAsia="es-CO"/>
         </w:rPr>
       </w:pPr>
       <w:bookmarkStart w:id="0" w:name="_GoBack"/>
@@ -17,94 +20,6 @@
     <w:p>
       <w:pPr>
         <w:jc w:val="both"/>
-        <w:rPr>
-          <w:rFonts w:ascii="Arial" w:hAnsi="Arial" w:cs="Arial"/>
-          <w:sz w:val="24"/>
-          <w:szCs w:val="24"/>
-        </w:rPr>
-      </w:pPr>
-      <w:r>
-        <w:rPr>
-          <w:noProof/>
-          <w:lang w:eastAsia="es-CO"/>
-        </w:rPr>
-        <w:drawing>
-          <wp:anchor distT="0" distB="0" distL="114300" distR="114300" simplePos="0" relativeHeight="251658240" behindDoc="1" locked="0" layoutInCell="1" allowOverlap="1">
-            <wp:simplePos x="0" y="0"/>
-            <wp:positionH relativeFrom="column">
-              <wp:posOffset>-3810</wp:posOffset>
-            </wp:positionH>
-            <wp:positionV relativeFrom="paragraph">
-              <wp:posOffset>69215</wp:posOffset>
-            </wp:positionV>
-            <wp:extent cx="2028825" cy="234315"/>
-            <wp:effectExtent l="0" t="0" r="9525" b="0"/>
-            <wp:wrapTight wrapText="bothSides">
-              <wp:wrapPolygon edited="0">
-                <wp:start x="0" y="0"/>
-                <wp:lineTo x="0" y="19317"/>
-                <wp:lineTo x="21499" y="19317"/>
-                <wp:lineTo x="21499" y="0"/>
-                <wp:lineTo x="0" y="0"/>
-              </wp:wrapPolygon>
-            </wp:wrapTight>
-            <wp:docPr id="2" name="Imagen 2" descr="C:\Users\Diana Gonzalez\Downloads\Firma DIANA.jpg"/>
-            <wp:cNvGraphicFramePr/>
-            <a:graphic xmlns:a="http://schemas.openxmlformats.org/drawingml/2006/main">
-              <a:graphicData uri="http://schemas.openxmlformats.org/drawingml/2006/picture">
-                <pic:pic xmlns:pic="http://schemas.openxmlformats.org/drawingml/2006/picture">
-                  <pic:nvPicPr>
-                    <pic:cNvPr id="1" name="Imagen 1" descr="C:\Users\Diana Gonzalez\Downloads\Firma DIANA.jpg"/>
-                    <pic:cNvPicPr/>
-                  </pic:nvPicPr>
-                  <pic:blipFill rotWithShape="1">
-                    <a:blip r:embed="rId8" cstate="print">
-                      <a:biLevel thresh="50000"/>
-                      <a:extLst>
-                        <a:ext uri="{BEBA8EAE-BF5A-486C-A8C5-ECC9F3942E4B}">
-                          <a14:imgProps xmlns:a14="http://schemas.microsoft.com/office/drawing/2010/main">
-                            <a14:imgLayer r:embed="rId9">
-                              <a14:imgEffect>
-                                <a14:artisticPhotocopy/>
-                              </a14:imgEffect>
-                            </a14:imgLayer>
-                          </a14:imgProps>
-                        </a:ext>
-                        <a:ext uri="{28A0092B-C50C-407E-A947-70E740481C1C}">
-                          <a14:useLocalDpi xmlns:a14="http://schemas.microsoft.com/office/drawing/2010/main" val="0"/>
-                        </a:ext>
-                      </a:extLst>
-                    </a:blip>
-                    <a:srcRect l="3301" t="16667" r="5281" b="16667"/>
-                    <a:stretch/>
-                  </pic:blipFill>
-                  <pic:spPr bwMode="auto">
-                    <a:xfrm>
-                      <a:off x="0" y="0"/>
-                      <a:ext cx="2028825" cy="234315"/>
-                    </a:xfrm>
-                    <a:prstGeom prst="rect">
-                      <a:avLst/>
-                    </a:prstGeom>
-                    <a:noFill/>
-                    <a:ln>
-                      <a:noFill/>
-                    </a:ln>
-                    <a:extLst>
-                      <a:ext uri="{53640926-AAD7-44D8-BBD7-CCE9431645EC}">
-                        <a14:shadowObscured xmlns:a14="http://schemas.microsoft.com/office/drawing/2010/main"/>
-                      </a:ext>
-                    </a:extLst>
-                  </pic:spPr>
-                </pic:pic>
-              </a:graphicData>
-            </a:graphic>
-          </wp:anchor>
-        </w:drawing>
-      </w:r>
-    </w:p>
-    <w:p>
-      <w:pPr>
         <w:rPr>
           <w:rFonts w:ascii="Arial" w:eastAsia="Times New Roman" w:hAnsi="Arial" w:cs="Arial"/>
           <w:color w:val="000000"/>
@@ -115,89 +30,69 @@
       </w:pPr>
       <w:r>
         <w:rPr>
-          <w:rFonts w:ascii="Arial" w:hAnsi="Arial" w:cs="Arial"/>
-          <w:sz w:val="24"/>
-          <w:szCs w:val="24"/>
+          <w:noProof/>
+          <w:lang w:eastAsia="es-CO"/>
         </w:rPr>
-        <w:t>_________________________</w:t>
-      </w:r>
-      <w:r>
-        <w:rPr>
-          <w:rFonts w:ascii="Arial" w:hAnsi="Arial" w:cs="Arial"/>
-          <w:sz w:val="24"/>
-          <w:szCs w:val="24"/>
-        </w:rPr>
-        <w:br/>
-      </w:r>
-      <w:r>
-        <w:rPr>
-          <w:rFonts w:ascii="Arial" w:hAnsi="Arial" w:cs="Arial"/>
-          <w:sz w:val="24"/>
-          <w:szCs w:val="24"/>
-        </w:rPr>
-        <w:t xml:space="preserve">Diana María </w:t>
-      </w:r>
-      <w:r>
-        <w:rPr>
-          <w:rFonts w:ascii="Arial" w:hAnsi="Arial" w:cs="Arial"/>
-          <w:sz w:val="24"/>
-          <w:szCs w:val="24"/>
-        </w:rPr>
-        <w:t>González</w:t>
-      </w:r>
-      <w:r>
-        <w:rPr>
-          <w:rFonts w:ascii="Arial" w:hAnsi="Arial" w:cs="Arial"/>
-          <w:sz w:val="24"/>
-          <w:szCs w:val="24"/>
-        </w:rPr>
-        <w:t xml:space="preserve"> Narváez</w:t>
-      </w:r>
-      <w:r>
-        <w:rPr>
-          <w:rFonts w:ascii="Arial" w:hAnsi="Arial" w:cs="Arial"/>
-          <w:sz w:val="24"/>
-          <w:szCs w:val="24"/>
-        </w:rPr>
-        <w:br/>
-        <w:t>1061782295</w:t>
-      </w:r>
-      <w:r>
-        <w:rPr>
-          <w:rFonts w:ascii="Arial" w:hAnsi="Arial" w:cs="Arial"/>
-          <w:sz w:val="24"/>
-          <w:szCs w:val="24"/>
-        </w:rPr>
-        <w:br/>
-      </w:r>
-      <w:r>
-        <w:rPr>
-          <w:rFonts w:ascii="Arial" w:hAnsi="Arial" w:cs="Arial"/>
-          <w:sz w:val="24"/>
-          <w:szCs w:val="24"/>
-        </w:rPr>
-        <w:t xml:space="preserve">Representante legal de </w:t>
-      </w:r>
-      <w:r>
-        <w:rPr>
-          <w:rFonts w:ascii="Arial" w:hAnsi="Arial" w:cs="Arial"/>
-          <w:sz w:val="24"/>
-          <w:szCs w:val="24"/>
-        </w:rPr>
-        <w:t>Effective Software</w:t>
-      </w:r>
-      <w:r>
-        <w:rPr>
-          <w:rFonts w:ascii="Arial" w:hAnsi="Arial" w:cs="Arial"/>
-          <w:sz w:val="24"/>
-          <w:szCs w:val="24"/>
-        </w:rPr>
-        <w:br/>
+        <w:drawing>
+          <wp:anchor distT="0" distB="0" distL="114300" distR="114300" simplePos="0" relativeHeight="251658240" behindDoc="0" locked="0" layoutInCell="1" allowOverlap="1" wp14:anchorId="08F0AE58" wp14:editId="145D169A">
+            <wp:simplePos x="0" y="0"/>
+            <wp:positionH relativeFrom="column">
+              <wp:posOffset>-127636</wp:posOffset>
+            </wp:positionH>
+            <wp:positionV relativeFrom="paragraph">
+              <wp:posOffset>288289</wp:posOffset>
+            </wp:positionV>
+            <wp:extent cx="5932593" cy="5133975"/>
+            <wp:effectExtent l="0" t="0" r="0" b="0"/>
+            <wp:wrapNone/>
+            <wp:docPr id="4" name="Imagen 4"/>
+            <wp:cNvGraphicFramePr>
+              <a:graphicFrameLocks xmlns:a="http://schemas.openxmlformats.org/drawingml/2006/main" noChangeAspect="1"/>
+            </wp:cNvGraphicFramePr>
+            <a:graphic xmlns:a="http://schemas.openxmlformats.org/drawingml/2006/main">
+              <a:graphicData uri="http://schemas.openxmlformats.org/drawingml/2006/picture">
+                <pic:pic xmlns:pic="http://schemas.openxmlformats.org/drawingml/2006/picture">
+                  <pic:nvPicPr>
+                    <pic:cNvPr id="1" name=""/>
+                    <pic:cNvPicPr/>
+                  </pic:nvPicPr>
+                  <pic:blipFill>
+                    <a:blip r:embed="rId8">
+                      <a:extLst>
+                        <a:ext uri="{28A0092B-C50C-407E-A947-70E740481C1C}">
+                          <a14:useLocalDpi xmlns:a14="http://schemas.microsoft.com/office/drawing/2010/main" val="0"/>
+                        </a:ext>
+                      </a:extLst>
+                    </a:blip>
+                    <a:stretch>
+                      <a:fillRect/>
+                    </a:stretch>
+                  </pic:blipFill>
+                  <pic:spPr>
+                    <a:xfrm>
+                      <a:off x="0" y="0"/>
+                      <a:ext cx="5933659" cy="5134898"/>
+                    </a:xfrm>
+                    <a:prstGeom prst="rect">
+                      <a:avLst/>
+                    </a:prstGeom>
+                  </pic:spPr>
+                </pic:pic>
+              </a:graphicData>
+            </a:graphic>
+            <wp14:sizeRelH relativeFrom="margin">
+              <wp14:pctWidth>0</wp14:pctWidth>
+            </wp14:sizeRelH>
+            <wp14:sizeRelV relativeFrom="margin">
+              <wp14:pctHeight>0</wp14:pctHeight>
+            </wp14:sizeRelV>
+          </wp:anchor>
+        </w:drawing>
       </w:r>
     </w:p>
     <w:sectPr>
-      <w:headerReference w:type="default" r:id="rId10"/>
-      <w:footerReference w:type="default" r:id="rId11"/>
+      <w:headerReference w:type="default" r:id="rId9"/>
+      <w:footerReference w:type="default" r:id="rId10"/>
       <w:pgSz w:w="12240" w:h="15840"/>
       <w:pgMar w:top="2268" w:right="1701" w:bottom="1418" w:left="1701" w:header="1077" w:footer="709" w:gutter="0"/>
       <w:cols w:space="708"/>
@@ -1709,6 +1604,36 @@
       <w:lang w:eastAsia="es-CO"/>
     </w:rPr>
   </w:style>
+  <w:style w:type="paragraph" w:styleId="Textodeglobo">
+    <w:name w:val="Balloon Text"/>
+    <w:basedOn w:val="Normal"/>
+    <w:link w:val="TextodegloboCar"/>
+    <w:uiPriority w:val="99"/>
+    <w:semiHidden/>
+    <w:unhideWhenUsed/>
+    <w:rsid w:val="004C32BC"/>
+    <w:pPr>
+      <w:spacing w:after="0" w:line="240" w:lineRule="auto"/>
+    </w:pPr>
+    <w:rPr>
+      <w:rFonts w:ascii="Segoe UI" w:hAnsi="Segoe UI" w:cs="Segoe UI"/>
+      <w:sz w:val="18"/>
+      <w:szCs w:val="18"/>
+    </w:rPr>
+  </w:style>
+  <w:style w:type="character" w:customStyle="1" w:styleId="TextodegloboCar">
+    <w:name w:val="Texto de globo Car"/>
+    <w:basedOn w:val="Fuentedeprrafopredeter"/>
+    <w:link w:val="Textodeglobo"/>
+    <w:uiPriority w:val="99"/>
+    <w:semiHidden/>
+    <w:rsid w:val="004C32BC"/>
+    <w:rPr>
+      <w:rFonts w:ascii="Segoe UI" w:hAnsi="Segoe UI" w:cs="Segoe UI"/>
+      <w:sz w:val="18"/>
+      <w:szCs w:val="18"/>
+    </w:rPr>
+  </w:style>
 </w:styles>
 </file>
 
@@ -1978,7 +1903,7 @@
 </file>
 
 <file path=customXml/itemProps1.xml><?xml version="1.0" encoding="utf-8"?>
-<ds:datastoreItem xmlns:ds="http://schemas.openxmlformats.org/officeDocument/2006/customXml" ds:itemID="{1D162824-E9E1-4D19-B1F5-4721E552672D}">
+<ds:datastoreItem xmlns:ds="http://schemas.openxmlformats.org/officeDocument/2006/customXml" ds:itemID="{5AD8466F-F4AB-4477-82BE-680F9B5359CF}">
   <ds:schemaRefs>
     <ds:schemaRef ds:uri="http://schemas.openxmlformats.org/officeDocument/2006/bibliography"/>
   </ds:schemaRefs>

</xml_diff>